<commit_message>
improvised the deep learning code.
</commit_message>
<xml_diff>
--- a/Vineet-Kumar_2024AC05100_Video_Classification/report/Vineet-Kumar_2024AC05100_Comparative_Report.docx
+++ b/Vineet-Kumar_2024AC05100_Video_Classification/report/Vineet-Kumar_2024AC05100_Comparative_Report.docx
@@ -353,19 +353,7 @@
           <w:rPr>
             <w:rStyle w:val="Hyperlink"/>
           </w:rPr>
-          <w:t>https://www.kaggle.com/datasets/aisuko/uc</w:t>
-        </w:r>
-        <w:r>
-          <w:rPr>
-            <w:rStyle w:val="Hyperlink"/>
-          </w:rPr>
-          <w:t>f</w:t>
-        </w:r>
-        <w:r>
-          <w:rPr>
-            <w:rStyle w:val="Hyperlink"/>
-          </w:rPr>
-          <w:t>101-subset</w:t>
+          <w:t>https://www.kaggle.com/datasets/aisuko/ucf101-subset</w:t>
         </w:r>
       </w:hyperlink>
     </w:p>
@@ -1292,6 +1280,9 @@
         <w:jc w:val="center"/>
       </w:pPr>
       <w:r>
+        <w:rPr>
+          <w:noProof/>
+        </w:rPr>
         <w:lastRenderedPageBreak/>
         <w:drawing>
           <wp:inline distT="0" distB="0" distL="0" distR="0" wp14:anchorId="72E9DC43" wp14:editId="35E6F7D3">
@@ -1398,6 +1389,9 @@
         <w:jc w:val="center"/>
       </w:pPr>
       <w:r>
+        <w:rPr>
+          <w:noProof/>
+        </w:rPr>
         <w:drawing>
           <wp:inline distT="0" distB="0" distL="0" distR="0" wp14:anchorId="1273D223" wp14:editId="6D534F22">
             <wp:extent cx="5076825" cy="1947822"/>
@@ -1462,6 +1456,9 @@
         <w:jc w:val="center"/>
       </w:pPr>
       <w:r>
+        <w:rPr>
+          <w:noProof/>
+        </w:rPr>
         <w:drawing>
           <wp:inline distT="0" distB="0" distL="0" distR="0" wp14:anchorId="3510EFDD" wp14:editId="1CF765B6">
             <wp:extent cx="5019675" cy="1920334"/>
@@ -1548,6 +1545,9 @@
         <w:jc w:val="center"/>
       </w:pPr>
       <w:r>
+        <w:rPr>
+          <w:noProof/>
+        </w:rPr>
         <w:drawing>
           <wp:inline distT="0" distB="0" distL="0" distR="0" wp14:anchorId="7E8CDFF0" wp14:editId="753DAD7B">
             <wp:extent cx="4848225" cy="1813384"/>
@@ -1612,6 +1612,9 @@
         <w:jc w:val="both"/>
       </w:pPr>
       <w:r>
+        <w:rPr>
+          <w:noProof/>
+        </w:rPr>
         <w:drawing>
           <wp:inline distT="0" distB="0" distL="0" distR="0" wp14:anchorId="20B49906" wp14:editId="3CCD28E2">
             <wp:extent cx="5029200" cy="1873274"/>
@@ -1676,6 +1679,9 @@
         <w:jc w:val="center"/>
       </w:pPr>
       <w:r>
+        <w:rPr>
+          <w:noProof/>
+        </w:rPr>
         <w:drawing>
           <wp:inline distT="0" distB="0" distL="0" distR="0" wp14:anchorId="23B85302" wp14:editId="0E18112D">
             <wp:extent cx="5011114" cy="2009775"/>
@@ -1774,6 +1780,9 @@
         <w:jc w:val="center"/>
       </w:pPr>
       <w:r>
+        <w:rPr>
+          <w:noProof/>
+        </w:rPr>
         <w:lastRenderedPageBreak/>
         <w:drawing>
           <wp:inline distT="0" distB="0" distL="0" distR="0" wp14:anchorId="0E99E2C6" wp14:editId="235EEE58">
@@ -1875,6 +1884,9 @@
         <w:jc w:val="center"/>
       </w:pPr>
       <w:r>
+        <w:rPr>
+          <w:noProof/>
+        </w:rPr>
         <w:drawing>
           <wp:inline distT="0" distB="0" distL="0" distR="0" wp14:anchorId="156B27E1" wp14:editId="4CFF2685">
             <wp:extent cx="4859980" cy="1228725"/>
@@ -1965,8 +1977,11 @@
         <w:jc w:val="both"/>
       </w:pPr>
       <w:r>
+        <w:rPr>
+          <w:noProof/>
+        </w:rPr>
         <w:drawing>
-          <wp:anchor distT="0" distB="0" distL="114300" distR="114300" simplePos="0" relativeHeight="251658240" behindDoc="0" locked="0" layoutInCell="1" allowOverlap="1" wp14:anchorId="03551D33" wp14:editId="0C308D59">
+          <wp:anchor distT="0" distB="0" distL="114300" distR="114300" simplePos="0" relativeHeight="251658240" behindDoc="0" locked="0" layoutInCell="1" allowOverlap="1" wp14:anchorId="03551D33" wp14:editId="3CFDE858">
             <wp:simplePos x="0" y="0"/>
             <wp:positionH relativeFrom="column">
               <wp:posOffset>-57150</wp:posOffset>
@@ -2036,6 +2051,9 @@
         <w:jc w:val="center"/>
       </w:pPr>
       <w:r>
+        <w:rPr>
+          <w:noProof/>
+        </w:rPr>
         <w:drawing>
           <wp:inline distT="0" distB="0" distL="0" distR="0" wp14:anchorId="3BDF9AE1" wp14:editId="6E3BC5DE">
             <wp:extent cx="3461186" cy="1657350"/>
@@ -2158,6 +2176,9 @@
         <w:jc w:val="center"/>
       </w:pPr>
       <w:r>
+        <w:rPr>
+          <w:noProof/>
+        </w:rPr>
         <w:lastRenderedPageBreak/>
         <w:drawing>
           <wp:inline distT="0" distB="0" distL="0" distR="0" wp14:anchorId="38228F1E" wp14:editId="34DBD434">
@@ -2337,7 +2358,7 @@
       </w:pPr>
       <w:r>
         <w:pict w14:anchorId="3DA10C9D">
-          <v:rect id="_x0000_i1226" style="width:0;height:1.5pt" o:hralign="center" o:hrstd="t" o:hr="t" fillcolor="#a0a0a0" stroked="f"/>
+          <v:rect id="_x0000_i1026" style="width:0;height:1.5pt" o:hralign="center" o:hrstd="t" o:hr="t" fillcolor="#a0a0a0" stroked="f"/>
         </w:pict>
       </w:r>
     </w:p>
@@ -2371,7 +2392,7 @@
       </w:pPr>
       <w:r>
         <w:pict w14:anchorId="666DCA82">
-          <v:rect id="_x0000_i1227" style="width:0;height:1.5pt" o:hralign="center" o:hrstd="t" o:hr="t" fillcolor="#a0a0a0" stroked="f"/>
+          <v:rect id="_x0000_i1027" style="width:0;height:1.5pt" o:hralign="center" o:hrstd="t" o:hr="t" fillcolor="#a0a0a0" stroked="f"/>
         </w:pict>
       </w:r>
     </w:p>
@@ -2457,7 +2478,7 @@
       </w:pPr>
       <w:r>
         <w:pict w14:anchorId="1CFED783">
-          <v:rect id="_x0000_i1228" style="width:0;height:1.5pt" o:hralign="center" o:hrstd="t" o:hr="t" fillcolor="#a0a0a0" stroked="f"/>
+          <v:rect id="_x0000_i1028" style="width:0;height:1.5pt" o:hralign="center" o:hrstd="t" o:hr="t" fillcolor="#a0a0a0" stroked="f"/>
         </w:pict>
       </w:r>
     </w:p>
@@ -2544,7 +2565,7 @@
       </w:pPr>
       <w:r>
         <w:pict w14:anchorId="779E80D9">
-          <v:rect id="_x0000_i1229" style="width:0;height:1.5pt" o:hralign="center" o:hrstd="t" o:hr="t" fillcolor="#a0a0a0" stroked="f"/>
+          <v:rect id="_x0000_i1029" style="width:0;height:1.5pt" o:hralign="center" o:hrstd="t" o:hr="t" fillcolor="#a0a0a0" stroked="f"/>
         </w:pict>
       </w:r>
     </w:p>
@@ -2618,7 +2639,7 @@
       </w:pPr>
       <w:r>
         <w:pict w14:anchorId="16C1F0E2">
-          <v:rect id="_x0000_i1230" style="width:0;height:1.5pt" o:hralign="center" o:hrstd="t" o:hr="t" fillcolor="#a0a0a0" stroked="f"/>
+          <v:rect id="_x0000_i1030" style="width:0;height:1.5pt" o:hralign="center" o:hrstd="t" o:hr="t" fillcolor="#a0a0a0" stroked="f"/>
         </w:pict>
       </w:r>
     </w:p>
@@ -2732,7 +2753,7 @@
       </w:pPr>
       <w:r>
         <w:pict w14:anchorId="2942BEE2">
-          <v:rect id="_x0000_i1231" style="width:0;height:1.5pt" o:hralign="center" o:hrstd="t" o:hr="t" fillcolor="#a0a0a0" stroked="f"/>
+          <v:rect id="_x0000_i1031" style="width:0;height:1.5pt" o:hralign="center" o:hrstd="t" o:hr="t" fillcolor="#a0a0a0" stroked="f"/>
         </w:pict>
       </w:r>
     </w:p>
@@ -3322,7 +3343,7 @@
       </w:pPr>
       <w:r>
         <w:pict w14:anchorId="576231BB">
-          <v:rect id="_x0000_i1288" style="width:0;height:1.5pt" o:hralign="center" o:hrstd="t" o:hr="t" fillcolor="#a0a0a0" stroked="f"/>
+          <v:rect id="_x0000_i1032" style="width:0;height:1.5pt" o:hralign="center" o:hrstd="t" o:hr="t" fillcolor="#a0a0a0" stroked="f"/>
         </w:pict>
       </w:r>
     </w:p>
@@ -3657,7 +3678,7 @@
       </w:pPr>
       <w:r>
         <w:pict w14:anchorId="6E19876F">
-          <v:rect id="_x0000_i1038" style="width:0;height:1.5pt" o:hralign="center" o:hrstd="t" o:hr="t" fillcolor="#a0a0a0" stroked="f"/>
+          <v:rect id="_x0000_i1033" style="width:0;height:1.5pt" o:hralign="center" o:hrstd="t" o:hr="t" fillcolor="#a0a0a0" stroked="f"/>
         </w:pict>
       </w:r>
     </w:p>
@@ -3757,7 +3778,7 @@
       </w:pPr>
       <w:r>
         <w:pict w14:anchorId="646D99AB">
-          <v:rect id="_x0000_i1039" style="width:0;height:1.5pt" o:hralign="center" o:hrstd="t" o:hr="t" fillcolor="#a0a0a0" stroked="f"/>
+          <v:rect id="_x0000_i1034" style="width:0;height:1.5pt" o:hralign="center" o:hrstd="t" o:hr="t" fillcolor="#a0a0a0" stroked="f"/>
         </w:pict>
       </w:r>
     </w:p>
@@ -3952,14 +3973,7 @@
           <w:b/>
           <w:bCs/>
         </w:rPr>
-        <w:t xml:space="preserve">7.3 </w:t>
-      </w:r>
-      <w:r>
-        <w:rPr>
-          <w:b/>
-          <w:bCs/>
-        </w:rPr>
-        <w:t>Limitations of current implementation</w:t>
+        <w:t>7.3 Limitations of current implementation</w:t>
       </w:r>
     </w:p>
     <w:p>
@@ -4041,14 +4055,7 @@
           <w:b/>
           <w:bCs/>
         </w:rPr>
-        <w:t xml:space="preserve">7.4 </w:t>
-      </w:r>
-      <w:r>
-        <w:rPr>
-          <w:b/>
-          <w:bCs/>
-        </w:rPr>
-        <w:t>Potential improvements and future directions</w:t>
+        <w:t>7.4 Potential improvements and future directions</w:t>
       </w:r>
     </w:p>
     <w:p>
@@ -4131,14 +4138,7 @@
           <w:b/>
           <w:bCs/>
         </w:rPr>
-        <w:t xml:space="preserve">7.5 </w:t>
-      </w:r>
-      <w:r>
-        <w:rPr>
-          <w:b/>
-          <w:bCs/>
-        </w:rPr>
-        <w:t>Connection to 5-phase workflow and real-world deployment</w:t>
+        <w:t>7.5 Connection to 5-phase workflow and real-world deployment</w:t>
       </w:r>
     </w:p>
     <w:p>
@@ -4254,7 +4254,7 @@
       </w:pPr>
       <w:r>
         <w:pict w14:anchorId="5BAD2822">
-          <v:rect id="_x0000_i1040" style="width:0;height:1.5pt" o:hralign="center" o:hrstd="t" o:hr="t" fillcolor="#a0a0a0" stroked="f"/>
+          <v:rect id="_x0000_i1035" style="width:0;height:1.5pt" o:hralign="center" o:hrstd="t" o:hr="t" fillcolor="#a0a0a0" stroked="f"/>
         </w:pict>
       </w:r>
     </w:p>
@@ -4384,7 +4384,6 @@
         <w:br/>
         <w:t xml:space="preserve">OpenCV Team. </w:t>
       </w:r>
-      <w:proofErr w:type="gramStart"/>
       <w:r>
         <w:rPr>
           <w:b/>
@@ -4392,17 +4391,7 @@
           <w:i/>
           <w:iCs/>
         </w:rPr>
-        <w:t>Open Source</w:t>
-      </w:r>
-      <w:proofErr w:type="gramEnd"/>
-      <w:r>
-        <w:rPr>
-          <w:b/>
-          <w:bCs/>
-          <w:i/>
-          <w:iCs/>
-        </w:rPr>
-        <w:t xml:space="preserve"> Computer Vision Library.</w:t>
+        <w:t>Open Source Computer Vision Library.</w:t>
       </w:r>
       <w:r>
         <w:rPr>
@@ -4824,6 +4813,342 @@
           <w:rFonts w:asciiTheme="minorHAnsi" w:hAnsiTheme="minorHAnsi"/>
         </w:rPr>
         <w:t>https://www.youtube.com/@krishnaik06</w:t>
+      </w:r>
+    </w:p>
+    <w:p>
+      <w:pPr>
+        <w:spacing w:line="240" w:lineRule="auto"/>
+        <w:ind w:left="360"/>
+        <w:rPr>
+          <w:b/>
+          <w:bCs/>
+        </w:rPr>
+      </w:pPr>
+    </w:p>
+    <w:p>
+      <w:pPr>
+        <w:spacing w:line="240" w:lineRule="auto"/>
+        <w:ind w:left="360"/>
+        <w:rPr>
+          <w:b/>
+          <w:bCs/>
+        </w:rPr>
+      </w:pPr>
+    </w:p>
+    <w:p>
+      <w:pPr>
+        <w:spacing w:line="240" w:lineRule="auto"/>
+        <w:ind w:left="360"/>
+        <w:rPr>
+          <w:b/>
+          <w:bCs/>
+        </w:rPr>
+      </w:pPr>
+    </w:p>
+    <w:p>
+      <w:pPr>
+        <w:spacing w:line="240" w:lineRule="auto"/>
+        <w:ind w:left="360"/>
+        <w:rPr>
+          <w:b/>
+          <w:bCs/>
+        </w:rPr>
+      </w:pPr>
+    </w:p>
+    <w:p>
+      <w:pPr>
+        <w:spacing w:line="240" w:lineRule="auto"/>
+        <w:ind w:left="360"/>
+        <w:rPr>
+          <w:b/>
+          <w:bCs/>
+        </w:rPr>
+      </w:pPr>
+      <w:r>
+        <w:rPr>
+          <w:b/>
+          <w:bCs/>
+        </w:rPr>
+        <w:t>Data Efficiency &amp; Trade-off Analysis (Report Text)</w:t>
+      </w:r>
+    </w:p>
+    <w:p>
+      <w:pPr>
+        <w:spacing w:line="240" w:lineRule="auto"/>
+        <w:ind w:left="360"/>
+        <w:rPr>
+          <w:b/>
+          <w:bCs/>
+        </w:rPr>
+      </w:pPr>
+      <w:r>
+        <w:rPr>
+          <w:b/>
+          <w:bCs/>
+        </w:rPr>
+        <w:t xml:space="preserve">Classical models were explicitly retrained using different fractions of the training data (10%–90%) to study data efficiency. Since these models have low computational overhead, repeated training was feasible and learning curves were plotted to </w:t>
+      </w:r>
+      <w:proofErr w:type="spellStart"/>
+      <w:r>
+        <w:rPr>
+          <w:b/>
+          <w:bCs/>
+        </w:rPr>
+        <w:t>analyze</w:t>
+      </w:r>
+      <w:proofErr w:type="spellEnd"/>
+      <w:r>
+        <w:rPr>
+          <w:b/>
+          <w:bCs/>
+        </w:rPr>
+        <w:t xml:space="preserve"> performance trends.</w:t>
+      </w:r>
+    </w:p>
+    <w:p>
+      <w:pPr>
+        <w:spacing w:line="240" w:lineRule="auto"/>
+        <w:ind w:left="360"/>
+        <w:rPr>
+          <w:b/>
+          <w:bCs/>
+        </w:rPr>
+      </w:pPr>
+      <w:r>
+        <w:rPr>
+          <w:b/>
+          <w:bCs/>
+        </w:rPr>
+        <w:t xml:space="preserve">In contrast, deep learning models (2D CNN and 3D CNN) were trained using transfer learning with pretrained backbones. Retraining these models multiple times on reduced datasets was avoided due to high computational cost and training time. Instead, data efficiency was </w:t>
+      </w:r>
+      <w:proofErr w:type="spellStart"/>
+      <w:r>
+        <w:rPr>
+          <w:b/>
+          <w:bCs/>
+        </w:rPr>
+        <w:t>analyzed</w:t>
+      </w:r>
+      <w:proofErr w:type="spellEnd"/>
+      <w:r>
+        <w:rPr>
+          <w:b/>
+          <w:bCs/>
+        </w:rPr>
+        <w:t xml:space="preserve"> qualitatively using validation accuracy trends and early stopping </w:t>
+      </w:r>
+      <w:proofErr w:type="spellStart"/>
+      <w:r>
+        <w:rPr>
+          <w:b/>
+          <w:bCs/>
+        </w:rPr>
+        <w:t>behavior</w:t>
+      </w:r>
+      <w:proofErr w:type="spellEnd"/>
+      <w:r>
+        <w:rPr>
+          <w:b/>
+          <w:bCs/>
+        </w:rPr>
+        <w:t>.</w:t>
+      </w:r>
+    </w:p>
+    <w:p>
+      <w:pPr>
+        <w:spacing w:line="240" w:lineRule="auto"/>
+        <w:ind w:left="360"/>
+        <w:rPr>
+          <w:b/>
+          <w:bCs/>
+        </w:rPr>
+      </w:pPr>
+      <w:r>
+        <w:rPr>
+          <w:b/>
+          <w:bCs/>
+        </w:rPr>
+        <w:t>This design choice reflects a practical trade-off between accuracy and computational cost, which is an important consideration in real-world deep learning systems.</w:t>
+      </w:r>
+    </w:p>
+    <w:p>
+      <w:pPr>
+        <w:spacing w:line="240" w:lineRule="auto"/>
+        <w:ind w:left="360"/>
+        <w:rPr>
+          <w:b/>
+          <w:bCs/>
+        </w:rPr>
+      </w:pPr>
+      <w:r>
+        <w:rPr>
+          <w:b/>
+          <w:bCs/>
+        </w:rPr>
+        <w:pict w14:anchorId="224BF374">
+          <v:rect id="_x0000_i1048" style="width:0;height:1.5pt" o:hralign="center" o:hrstd="t" o:hr="t" fillcolor="#a0a0a0" stroked="f"/>
+        </w:pict>
+      </w:r>
+    </w:p>
+    <w:p>
+      <w:pPr>
+        <w:spacing w:line="240" w:lineRule="auto"/>
+        <w:ind w:left="360"/>
+        <w:rPr>
+          <w:b/>
+          <w:bCs/>
+        </w:rPr>
+      </w:pPr>
+      <w:r>
+        <w:rPr>
+          <w:rFonts w:ascii="Segoe UI Emoji" w:hAnsi="Segoe UI Emoji" w:cs="Segoe UI Emoji"/>
+          <w:b/>
+          <w:bCs/>
+        </w:rPr>
+        <w:t>📌</w:t>
+      </w:r>
+      <w:r>
+        <w:rPr>
+          <w:b/>
+          <w:bCs/>
+        </w:rPr>
+        <w:t xml:space="preserve"> Trade-off Summary (Accuracy vs Cost vs Interpretability)</w:t>
+      </w:r>
+    </w:p>
+    <w:p>
+      <w:pPr>
+        <w:numPr>
+          <w:ilvl w:val="0"/>
+          <w:numId w:val="57"/>
+        </w:numPr>
+        <w:spacing w:line="240" w:lineRule="auto"/>
+        <w:rPr>
+          <w:b/>
+          <w:bCs/>
+        </w:rPr>
+      </w:pPr>
+      <w:r>
+        <w:rPr>
+          <w:b/>
+          <w:bCs/>
+        </w:rPr>
+        <w:t>Classical models offer faster training, lower memory usage, and better interpretability, but achieve lower accuracy.</w:t>
+      </w:r>
+    </w:p>
+    <w:p>
+      <w:pPr>
+        <w:numPr>
+          <w:ilvl w:val="0"/>
+          <w:numId w:val="57"/>
+        </w:numPr>
+        <w:spacing w:line="240" w:lineRule="auto"/>
+        <w:rPr>
+          <w:b/>
+          <w:bCs/>
+        </w:rPr>
+      </w:pPr>
+      <w:r>
+        <w:rPr>
+          <w:b/>
+          <w:bCs/>
+        </w:rPr>
+        <w:t>Deep learning models provide higher accuracy and stronger feature representations at the expense of higher computational cost and lower interpretability.</w:t>
+      </w:r>
+    </w:p>
+    <w:p>
+      <w:pPr>
+        <w:numPr>
+          <w:ilvl w:val="0"/>
+          <w:numId w:val="57"/>
+        </w:numPr>
+        <w:spacing w:line="240" w:lineRule="auto"/>
+        <w:rPr>
+          <w:b/>
+          <w:bCs/>
+        </w:rPr>
+      </w:pPr>
+      <w:r>
+        <w:rPr>
+          <w:b/>
+          <w:bCs/>
+        </w:rPr>
+        <w:t>2D CNN is more data-efficient and computationally cheaper than 3D CNN, while 3D CNN captures temporal dynamics better and achieves higher performance.</w:t>
+      </w:r>
+    </w:p>
+    <w:p>
+      <w:pPr>
+        <w:spacing w:line="240" w:lineRule="auto"/>
+        <w:ind w:left="360"/>
+        <w:rPr>
+          <w:b/>
+          <w:bCs/>
+        </w:rPr>
+      </w:pPr>
+      <w:r>
+        <w:rPr>
+          <w:b/>
+          <w:bCs/>
+        </w:rPr>
+        <w:pict w14:anchorId="56C7774A">
+          <v:rect id="_x0000_i1049" style="width:0;height:1.5pt" o:hralign="center" o:hrstd="t" o:hr="t" fillcolor="#a0a0a0" stroked="f"/>
+        </w:pict>
+      </w:r>
+    </w:p>
+    <w:p>
+      <w:pPr>
+        <w:spacing w:line="240" w:lineRule="auto"/>
+        <w:ind w:left="360"/>
+        <w:rPr>
+          <w:b/>
+          <w:bCs/>
+        </w:rPr>
+      </w:pPr>
+      <w:r>
+        <w:rPr>
+          <w:rFonts w:ascii="Segoe UI Emoji" w:hAnsi="Segoe UI Emoji" w:cs="Segoe UI Emoji"/>
+          <w:b/>
+          <w:bCs/>
+        </w:rPr>
+        <w:t>📌</w:t>
+      </w:r>
+      <w:r>
+        <w:rPr>
+          <w:b/>
+          <w:bCs/>
+        </w:rPr>
+        <w:t xml:space="preserve"> Interpretability Note</w:t>
+      </w:r>
+    </w:p>
+    <w:p>
+      <w:pPr>
+        <w:spacing w:line="240" w:lineRule="auto"/>
+        <w:ind w:left="360"/>
+        <w:rPr>
+          <w:b/>
+          <w:bCs/>
+        </w:rPr>
+      </w:pPr>
+      <w:r>
+        <w:rPr>
+          <w:b/>
+          <w:bCs/>
+        </w:rPr>
+        <w:t>For classical models, feature-space visualizations using t-SNE and UMAP provide insights into class separability.</w:t>
+      </w:r>
+      <w:r>
+        <w:rPr>
+          <w:b/>
+          <w:bCs/>
+        </w:rPr>
+        <w:br/>
+      </w:r>
+      <w:r>
+        <w:rPr>
+          <w:b/>
+          <w:bCs/>
+        </w:rPr>
+        <w:lastRenderedPageBreak/>
+        <w:t>For deep learning models, interpretability is limited due to the black-box nature of CNNs; therefore, performance-based evaluation is emphasized.</w:t>
       </w:r>
     </w:p>
     <w:p>
@@ -9313,6 +9638,155 @@
     </w:lvl>
   </w:abstractNum>
   <w:abstractNum w:abstractNumId="32" w15:restartNumberingAfterBreak="0">
+    <w:nsid w:val="3F76606D"/>
+    <w:multiLevelType w:val="multilevel"/>
+    <w:tmpl w:val="057CC342"/>
+    <w:lvl w:ilvl="0">
+      <w:start w:val="1"/>
+      <w:numFmt w:val="bullet"/>
+      <w:lvlText w:val=""/>
+      <w:lvlJc w:val="left"/>
+      <w:pPr>
+        <w:tabs>
+          <w:tab w:val="num" w:pos="720"/>
+        </w:tabs>
+        <w:ind w:left="720" w:hanging="360"/>
+      </w:pPr>
+      <w:rPr>
+        <w:rFonts w:ascii="Symbol" w:hAnsi="Symbol" w:hint="default"/>
+        <w:sz w:val="20"/>
+      </w:rPr>
+    </w:lvl>
+    <w:lvl w:ilvl="1" w:tentative="1">
+      <w:start w:val="1"/>
+      <w:numFmt w:val="bullet"/>
+      <w:lvlText w:val="o"/>
+      <w:lvlJc w:val="left"/>
+      <w:pPr>
+        <w:tabs>
+          <w:tab w:val="num" w:pos="1440"/>
+        </w:tabs>
+        <w:ind w:left="1440" w:hanging="360"/>
+      </w:pPr>
+      <w:rPr>
+        <w:rFonts w:ascii="Courier New" w:hAnsi="Courier New" w:hint="default"/>
+        <w:sz w:val="20"/>
+      </w:rPr>
+    </w:lvl>
+    <w:lvl w:ilvl="2" w:tentative="1">
+      <w:start w:val="1"/>
+      <w:numFmt w:val="bullet"/>
+      <w:lvlText w:val=""/>
+      <w:lvlJc w:val="left"/>
+      <w:pPr>
+        <w:tabs>
+          <w:tab w:val="num" w:pos="2160"/>
+        </w:tabs>
+        <w:ind w:left="2160" w:hanging="360"/>
+      </w:pPr>
+      <w:rPr>
+        <w:rFonts w:ascii="Wingdings" w:hAnsi="Wingdings" w:hint="default"/>
+        <w:sz w:val="20"/>
+      </w:rPr>
+    </w:lvl>
+    <w:lvl w:ilvl="3" w:tentative="1">
+      <w:start w:val="1"/>
+      <w:numFmt w:val="bullet"/>
+      <w:lvlText w:val=""/>
+      <w:lvlJc w:val="left"/>
+      <w:pPr>
+        <w:tabs>
+          <w:tab w:val="num" w:pos="2880"/>
+        </w:tabs>
+        <w:ind w:left="2880" w:hanging="360"/>
+      </w:pPr>
+      <w:rPr>
+        <w:rFonts w:ascii="Wingdings" w:hAnsi="Wingdings" w:hint="default"/>
+        <w:sz w:val="20"/>
+      </w:rPr>
+    </w:lvl>
+    <w:lvl w:ilvl="4" w:tentative="1">
+      <w:start w:val="1"/>
+      <w:numFmt w:val="bullet"/>
+      <w:lvlText w:val=""/>
+      <w:lvlJc w:val="left"/>
+      <w:pPr>
+        <w:tabs>
+          <w:tab w:val="num" w:pos="3600"/>
+        </w:tabs>
+        <w:ind w:left="3600" w:hanging="360"/>
+      </w:pPr>
+      <w:rPr>
+        <w:rFonts w:ascii="Wingdings" w:hAnsi="Wingdings" w:hint="default"/>
+        <w:sz w:val="20"/>
+      </w:rPr>
+    </w:lvl>
+    <w:lvl w:ilvl="5" w:tentative="1">
+      <w:start w:val="1"/>
+      <w:numFmt w:val="bullet"/>
+      <w:lvlText w:val=""/>
+      <w:lvlJc w:val="left"/>
+      <w:pPr>
+        <w:tabs>
+          <w:tab w:val="num" w:pos="4320"/>
+        </w:tabs>
+        <w:ind w:left="4320" w:hanging="360"/>
+      </w:pPr>
+      <w:rPr>
+        <w:rFonts w:ascii="Wingdings" w:hAnsi="Wingdings" w:hint="default"/>
+        <w:sz w:val="20"/>
+      </w:rPr>
+    </w:lvl>
+    <w:lvl w:ilvl="6" w:tentative="1">
+      <w:start w:val="1"/>
+      <w:numFmt w:val="bullet"/>
+      <w:lvlText w:val=""/>
+      <w:lvlJc w:val="left"/>
+      <w:pPr>
+        <w:tabs>
+          <w:tab w:val="num" w:pos="5040"/>
+        </w:tabs>
+        <w:ind w:left="5040" w:hanging="360"/>
+      </w:pPr>
+      <w:rPr>
+        <w:rFonts w:ascii="Wingdings" w:hAnsi="Wingdings" w:hint="default"/>
+        <w:sz w:val="20"/>
+      </w:rPr>
+    </w:lvl>
+    <w:lvl w:ilvl="7" w:tentative="1">
+      <w:start w:val="1"/>
+      <w:numFmt w:val="bullet"/>
+      <w:lvlText w:val=""/>
+      <w:lvlJc w:val="left"/>
+      <w:pPr>
+        <w:tabs>
+          <w:tab w:val="num" w:pos="5760"/>
+        </w:tabs>
+        <w:ind w:left="5760" w:hanging="360"/>
+      </w:pPr>
+      <w:rPr>
+        <w:rFonts w:ascii="Wingdings" w:hAnsi="Wingdings" w:hint="default"/>
+        <w:sz w:val="20"/>
+      </w:rPr>
+    </w:lvl>
+    <w:lvl w:ilvl="8" w:tentative="1">
+      <w:start w:val="1"/>
+      <w:numFmt w:val="bullet"/>
+      <w:lvlText w:val=""/>
+      <w:lvlJc w:val="left"/>
+      <w:pPr>
+        <w:tabs>
+          <w:tab w:val="num" w:pos="6480"/>
+        </w:tabs>
+        <w:ind w:left="6480" w:hanging="360"/>
+      </w:pPr>
+      <w:rPr>
+        <w:rFonts w:ascii="Wingdings" w:hAnsi="Wingdings" w:hint="default"/>
+        <w:sz w:val="20"/>
+      </w:rPr>
+    </w:lvl>
+  </w:abstractNum>
+  <w:abstractNum w:abstractNumId="33" w15:restartNumberingAfterBreak="0">
     <w:nsid w:val="40443349"/>
     <w:multiLevelType w:val="multilevel"/>
     <w:tmpl w:val="6F8A6688"/>
@@ -9461,7 +9935,7 @@
       </w:rPr>
     </w:lvl>
   </w:abstractNum>
-  <w:abstractNum w:abstractNumId="33" w15:restartNumberingAfterBreak="0">
+  <w:abstractNum w:abstractNumId="34" w15:restartNumberingAfterBreak="0">
     <w:nsid w:val="404733A9"/>
     <w:multiLevelType w:val="multilevel"/>
     <w:tmpl w:val="2CE0DC14"/>
@@ -9574,7 +10048,7 @@
       </w:pPr>
     </w:lvl>
   </w:abstractNum>
-  <w:abstractNum w:abstractNumId="34" w15:restartNumberingAfterBreak="0">
+  <w:abstractNum w:abstractNumId="35" w15:restartNumberingAfterBreak="0">
     <w:nsid w:val="41146528"/>
     <w:multiLevelType w:val="multilevel"/>
     <w:tmpl w:val="D29C448A"/>
@@ -9723,7 +10197,7 @@
       </w:rPr>
     </w:lvl>
   </w:abstractNum>
-  <w:abstractNum w:abstractNumId="35" w15:restartNumberingAfterBreak="0">
+  <w:abstractNum w:abstractNumId="36" w15:restartNumberingAfterBreak="0">
     <w:nsid w:val="431250AA"/>
     <w:multiLevelType w:val="multilevel"/>
     <w:tmpl w:val="878C70DC"/>
@@ -9872,7 +10346,7 @@
       </w:rPr>
     </w:lvl>
   </w:abstractNum>
-  <w:abstractNum w:abstractNumId="36" w15:restartNumberingAfterBreak="0">
+  <w:abstractNum w:abstractNumId="37" w15:restartNumberingAfterBreak="0">
     <w:nsid w:val="431D6DF2"/>
     <w:multiLevelType w:val="multilevel"/>
     <w:tmpl w:val="664C1076"/>
@@ -10021,7 +10495,7 @@
       </w:rPr>
     </w:lvl>
   </w:abstractNum>
-  <w:abstractNum w:abstractNumId="37" w15:restartNumberingAfterBreak="0">
+  <w:abstractNum w:abstractNumId="38" w15:restartNumberingAfterBreak="0">
     <w:nsid w:val="47467D47"/>
     <w:multiLevelType w:val="hybridMultilevel"/>
     <w:tmpl w:val="BE02EF90"/>
@@ -10107,7 +10581,7 @@
       </w:pPr>
     </w:lvl>
   </w:abstractNum>
-  <w:abstractNum w:abstractNumId="38" w15:restartNumberingAfterBreak="0">
+  <w:abstractNum w:abstractNumId="39" w15:restartNumberingAfterBreak="0">
     <w:nsid w:val="485F238C"/>
     <w:multiLevelType w:val="multilevel"/>
     <w:tmpl w:val="D60C17DA"/>
@@ -10256,7 +10730,7 @@
       </w:rPr>
     </w:lvl>
   </w:abstractNum>
-  <w:abstractNum w:abstractNumId="39" w15:restartNumberingAfterBreak="0">
+  <w:abstractNum w:abstractNumId="40" w15:restartNumberingAfterBreak="0">
     <w:nsid w:val="493A6A14"/>
     <w:multiLevelType w:val="multilevel"/>
     <w:tmpl w:val="BDD08F98"/>
@@ -10405,7 +10879,7 @@
       </w:rPr>
     </w:lvl>
   </w:abstractNum>
-  <w:abstractNum w:abstractNumId="40" w15:restartNumberingAfterBreak="0">
+  <w:abstractNum w:abstractNumId="41" w15:restartNumberingAfterBreak="0">
     <w:nsid w:val="4A5F6C03"/>
     <w:multiLevelType w:val="multilevel"/>
     <w:tmpl w:val="13C0EDA6"/>
@@ -10554,7 +11028,7 @@
       </w:rPr>
     </w:lvl>
   </w:abstractNum>
-  <w:abstractNum w:abstractNumId="41" w15:restartNumberingAfterBreak="0">
+  <w:abstractNum w:abstractNumId="42" w15:restartNumberingAfterBreak="0">
     <w:nsid w:val="4C627E32"/>
     <w:multiLevelType w:val="multilevel"/>
     <w:tmpl w:val="173A7EE4"/>
@@ -10703,7 +11177,7 @@
       </w:rPr>
     </w:lvl>
   </w:abstractNum>
-  <w:abstractNum w:abstractNumId="42" w15:restartNumberingAfterBreak="0">
+  <w:abstractNum w:abstractNumId="43" w15:restartNumberingAfterBreak="0">
     <w:nsid w:val="54F90D7A"/>
     <w:multiLevelType w:val="multilevel"/>
     <w:tmpl w:val="52D4F074"/>
@@ -10852,7 +11326,7 @@
       </w:rPr>
     </w:lvl>
   </w:abstractNum>
-  <w:abstractNum w:abstractNumId="43" w15:restartNumberingAfterBreak="0">
+  <w:abstractNum w:abstractNumId="44" w15:restartNumberingAfterBreak="0">
     <w:nsid w:val="56DE3E86"/>
     <w:multiLevelType w:val="multilevel"/>
     <w:tmpl w:val="D12E6A76"/>
@@ -11001,7 +11475,7 @@
       </w:rPr>
     </w:lvl>
   </w:abstractNum>
-  <w:abstractNum w:abstractNumId="44" w15:restartNumberingAfterBreak="0">
+  <w:abstractNum w:abstractNumId="45" w15:restartNumberingAfterBreak="0">
     <w:nsid w:val="5B825172"/>
     <w:multiLevelType w:val="hybridMultilevel"/>
     <w:tmpl w:val="93FA5966"/>
@@ -11087,7 +11561,7 @@
       </w:pPr>
     </w:lvl>
   </w:abstractNum>
-  <w:abstractNum w:abstractNumId="45" w15:restartNumberingAfterBreak="0">
+  <w:abstractNum w:abstractNumId="46" w15:restartNumberingAfterBreak="0">
     <w:nsid w:val="5E7B71C3"/>
     <w:multiLevelType w:val="multilevel"/>
     <w:tmpl w:val="1038986E"/>
@@ -11236,7 +11710,7 @@
       </w:rPr>
     </w:lvl>
   </w:abstractNum>
-  <w:abstractNum w:abstractNumId="46" w15:restartNumberingAfterBreak="0">
+  <w:abstractNum w:abstractNumId="47" w15:restartNumberingAfterBreak="0">
     <w:nsid w:val="606B23A1"/>
     <w:multiLevelType w:val="multilevel"/>
     <w:tmpl w:val="066496DA"/>
@@ -11385,7 +11859,7 @@
       </w:rPr>
     </w:lvl>
   </w:abstractNum>
-  <w:abstractNum w:abstractNumId="47" w15:restartNumberingAfterBreak="0">
+  <w:abstractNum w:abstractNumId="48" w15:restartNumberingAfterBreak="0">
     <w:nsid w:val="65721AB5"/>
     <w:multiLevelType w:val="multilevel"/>
     <w:tmpl w:val="76C830E8"/>
@@ -11534,7 +12008,7 @@
       </w:rPr>
     </w:lvl>
   </w:abstractNum>
-  <w:abstractNum w:abstractNumId="48" w15:restartNumberingAfterBreak="0">
+  <w:abstractNum w:abstractNumId="49" w15:restartNumberingAfterBreak="0">
     <w:nsid w:val="6A6D2B05"/>
     <w:multiLevelType w:val="multilevel"/>
     <w:tmpl w:val="4D38E108"/>
@@ -11647,7 +12121,7 @@
       </w:pPr>
     </w:lvl>
   </w:abstractNum>
-  <w:abstractNum w:abstractNumId="49" w15:restartNumberingAfterBreak="0">
+  <w:abstractNum w:abstractNumId="50" w15:restartNumberingAfterBreak="0">
     <w:nsid w:val="6C7A5DB7"/>
     <w:multiLevelType w:val="multilevel"/>
     <w:tmpl w:val="020E1FE4"/>
@@ -11796,7 +12270,7 @@
       </w:rPr>
     </w:lvl>
   </w:abstractNum>
-  <w:abstractNum w:abstractNumId="50" w15:restartNumberingAfterBreak="0">
+  <w:abstractNum w:abstractNumId="51" w15:restartNumberingAfterBreak="0">
     <w:nsid w:val="6E742726"/>
     <w:multiLevelType w:val="multilevel"/>
     <w:tmpl w:val="1430CE60"/>
@@ -11909,7 +12383,7 @@
       </w:pPr>
     </w:lvl>
   </w:abstractNum>
-  <w:abstractNum w:abstractNumId="51" w15:restartNumberingAfterBreak="0">
+  <w:abstractNum w:abstractNumId="52" w15:restartNumberingAfterBreak="0">
     <w:nsid w:val="737B0C2F"/>
     <w:multiLevelType w:val="multilevel"/>
     <w:tmpl w:val="18AE3960"/>
@@ -12058,7 +12532,7 @@
       </w:rPr>
     </w:lvl>
   </w:abstractNum>
-  <w:abstractNum w:abstractNumId="52" w15:restartNumberingAfterBreak="0">
+  <w:abstractNum w:abstractNumId="53" w15:restartNumberingAfterBreak="0">
     <w:nsid w:val="76F02AD3"/>
     <w:multiLevelType w:val="multilevel"/>
     <w:tmpl w:val="2346A5E4"/>
@@ -12207,7 +12681,7 @@
       </w:rPr>
     </w:lvl>
   </w:abstractNum>
-  <w:abstractNum w:abstractNumId="53" w15:restartNumberingAfterBreak="0">
+  <w:abstractNum w:abstractNumId="54" w15:restartNumberingAfterBreak="0">
     <w:nsid w:val="770379B2"/>
     <w:multiLevelType w:val="multilevel"/>
     <w:tmpl w:val="053412FA"/>
@@ -12356,7 +12830,7 @@
       </w:rPr>
     </w:lvl>
   </w:abstractNum>
-  <w:abstractNum w:abstractNumId="54" w15:restartNumberingAfterBreak="0">
+  <w:abstractNum w:abstractNumId="55" w15:restartNumberingAfterBreak="0">
     <w:nsid w:val="7A694EF0"/>
     <w:multiLevelType w:val="multilevel"/>
     <w:tmpl w:val="2EE8DA60"/>
@@ -12505,7 +12979,7 @@
       </w:rPr>
     </w:lvl>
   </w:abstractNum>
-  <w:abstractNum w:abstractNumId="55" w15:restartNumberingAfterBreak="0">
+  <w:abstractNum w:abstractNumId="56" w15:restartNumberingAfterBreak="0">
     <w:nsid w:val="7C0E7FD9"/>
     <w:multiLevelType w:val="multilevel"/>
     <w:tmpl w:val="F4E49896"/>
@@ -12655,13 +13129,13 @@
     </w:lvl>
   </w:abstractNum>
   <w:num w:numId="1" w16cid:durableId="1532690742">
-    <w:abstractNumId w:val="52"/>
+    <w:abstractNumId w:val="53"/>
   </w:num>
   <w:num w:numId="2" w16cid:durableId="1881284592">
     <w:abstractNumId w:val="10"/>
   </w:num>
   <w:num w:numId="3" w16cid:durableId="1675525665">
-    <w:abstractNumId w:val="50"/>
+    <w:abstractNumId w:val="51"/>
   </w:num>
   <w:num w:numId="4" w16cid:durableId="502089305">
     <w:abstractNumId w:val="6"/>
@@ -12670,13 +13144,13 @@
     <w:abstractNumId w:val="0"/>
   </w:num>
   <w:num w:numId="6" w16cid:durableId="1412462668">
-    <w:abstractNumId w:val="47"/>
+    <w:abstractNumId w:val="48"/>
   </w:num>
   <w:num w:numId="7" w16cid:durableId="1545673530">
-    <w:abstractNumId w:val="43"/>
+    <w:abstractNumId w:val="44"/>
   </w:num>
   <w:num w:numId="8" w16cid:durableId="58483625">
-    <w:abstractNumId w:val="32"/>
+    <w:abstractNumId w:val="33"/>
   </w:num>
   <w:num w:numId="9" w16cid:durableId="2071539861">
     <w:abstractNumId w:val="17"/>
@@ -12694,7 +13168,7 @@
     <w:abstractNumId w:val="16"/>
   </w:num>
   <w:num w:numId="14" w16cid:durableId="1519849557">
-    <w:abstractNumId w:val="46"/>
+    <w:abstractNumId w:val="47"/>
   </w:num>
   <w:num w:numId="15" w16cid:durableId="1113398189">
     <w:abstractNumId w:val="29"/>
@@ -12703,13 +13177,13 @@
     <w:abstractNumId w:val="15"/>
   </w:num>
   <w:num w:numId="17" w16cid:durableId="2026974200">
-    <w:abstractNumId w:val="34"/>
+    <w:abstractNumId w:val="35"/>
   </w:num>
   <w:num w:numId="18" w16cid:durableId="250310065">
     <w:abstractNumId w:val="1"/>
   </w:num>
   <w:num w:numId="19" w16cid:durableId="698238531">
-    <w:abstractNumId w:val="53"/>
+    <w:abstractNumId w:val="54"/>
   </w:num>
   <w:num w:numId="20" w16cid:durableId="1393574286">
     <w:abstractNumId w:val="21"/>
@@ -12718,13 +13192,13 @@
     <w:abstractNumId w:val="12"/>
   </w:num>
   <w:num w:numId="22" w16cid:durableId="1216504870">
-    <w:abstractNumId w:val="51"/>
+    <w:abstractNumId w:val="52"/>
   </w:num>
   <w:num w:numId="23" w16cid:durableId="2130469126">
-    <w:abstractNumId w:val="36"/>
+    <w:abstractNumId w:val="37"/>
   </w:num>
   <w:num w:numId="24" w16cid:durableId="239143093">
-    <w:abstractNumId w:val="54"/>
+    <w:abstractNumId w:val="55"/>
   </w:num>
   <w:num w:numId="25" w16cid:durableId="1397360591">
     <w:abstractNumId w:val="20"/>
@@ -12742,7 +13216,7 @@
     <w:abstractNumId w:val="23"/>
   </w:num>
   <w:num w:numId="30" w16cid:durableId="2095978248">
-    <w:abstractNumId w:val="49"/>
+    <w:abstractNumId w:val="50"/>
   </w:num>
   <w:num w:numId="31" w16cid:durableId="1696272141">
     <w:abstractNumId w:val="8"/>
@@ -12754,19 +13228,19 @@
     <w:abstractNumId w:val="25"/>
   </w:num>
   <w:num w:numId="34" w16cid:durableId="1543520058">
-    <w:abstractNumId w:val="40"/>
+    <w:abstractNumId w:val="41"/>
   </w:num>
   <w:num w:numId="35" w16cid:durableId="714350769">
-    <w:abstractNumId w:val="38"/>
+    <w:abstractNumId w:val="39"/>
   </w:num>
   <w:num w:numId="36" w16cid:durableId="201290036">
-    <w:abstractNumId w:val="42"/>
+    <w:abstractNumId w:val="43"/>
   </w:num>
   <w:num w:numId="37" w16cid:durableId="564724054">
     <w:abstractNumId w:val="19"/>
   </w:num>
   <w:num w:numId="38" w16cid:durableId="276105232">
-    <w:abstractNumId w:val="55"/>
+    <w:abstractNumId w:val="56"/>
   </w:num>
   <w:num w:numId="39" w16cid:durableId="1867669321">
     <w:abstractNumId w:val="7"/>
@@ -12775,7 +13249,7 @@
     <w:abstractNumId w:val="26"/>
   </w:num>
   <w:num w:numId="41" w16cid:durableId="9725168">
-    <w:abstractNumId w:val="35"/>
+    <w:abstractNumId w:val="36"/>
   </w:num>
   <w:num w:numId="42" w16cid:durableId="1154222998">
     <w:abstractNumId w:val="11"/>
@@ -12787,28 +13261,28 @@
     <w:abstractNumId w:val="18"/>
   </w:num>
   <w:num w:numId="45" w16cid:durableId="755786323">
-    <w:abstractNumId w:val="45"/>
+    <w:abstractNumId w:val="46"/>
   </w:num>
   <w:num w:numId="46" w16cid:durableId="322396178">
-    <w:abstractNumId w:val="39"/>
+    <w:abstractNumId w:val="40"/>
   </w:num>
   <w:num w:numId="47" w16cid:durableId="943806429">
-    <w:abstractNumId w:val="41"/>
+    <w:abstractNumId w:val="42"/>
   </w:num>
   <w:num w:numId="48" w16cid:durableId="1086028718">
-    <w:abstractNumId w:val="48"/>
+    <w:abstractNumId w:val="49"/>
   </w:num>
   <w:num w:numId="49" w16cid:durableId="1440106003">
-    <w:abstractNumId w:val="33"/>
+    <w:abstractNumId w:val="34"/>
   </w:num>
   <w:num w:numId="50" w16cid:durableId="868179421">
     <w:abstractNumId w:val="3"/>
   </w:num>
   <w:num w:numId="51" w16cid:durableId="2090417491">
-    <w:abstractNumId w:val="44"/>
+    <w:abstractNumId w:val="45"/>
   </w:num>
   <w:num w:numId="52" w16cid:durableId="101384289">
-    <w:abstractNumId w:val="37"/>
+    <w:abstractNumId w:val="38"/>
   </w:num>
   <w:num w:numId="53" w16cid:durableId="1268385980">
     <w:abstractNumId w:val="28"/>
@@ -12821,6 +13295,9 @@
   </w:num>
   <w:num w:numId="56" w16cid:durableId="592056738">
     <w:abstractNumId w:val="9"/>
+  </w:num>
+  <w:num w:numId="57" w16cid:durableId="401951105">
+    <w:abstractNumId w:val="32"/>
   </w:num>
 </w:numbering>
 </file>

</xml_diff>